<commit_message>
Solving some problems related with .net 4.5, using wrapper function NtQueryInformationToken, on ntext.dll
</commit_message>
<xml_diff>
--- a/documents/KnownBugs.docx
+++ b/documents/KnownBugs.docx
@@ -437,7 +437,39 @@
         <w:rPr>
           <w:lang w:val="en-US"/>
         </w:rPr>
-        <w:t>Bcrypt.dll from Vista cause error with skype</w:t>
+        <w:t xml:space="preserve">Bcrypt.dll from Vista cause error with </w:t>
+      </w:r>
+      <w:proofErr w:type="spellStart"/>
+      <w:r>
+        <w:rPr>
+          <w:lang w:val="en-US"/>
+        </w:rPr>
+        <w:t>skype</w:t>
+      </w:r>
+      <w:proofErr w:type="spellEnd"/>
+    </w:p>
+    <w:p>
+      <w:pPr>
+        <w:pStyle w:val="PargrafodaLista"/>
+        <w:numPr>
+          <w:ilvl w:val="0"/>
+          <w:numId w:val="1"/>
+        </w:numPr>
+        <w:rPr>
+          <w:lang w:val="en-US"/>
+        </w:rPr>
+      </w:pPr>
+      <w:r>
+        <w:rPr>
+          <w:lang w:val="en-US"/>
+        </w:rPr>
+        <w:t xml:space="preserve">Combase.dll - </w:t>
+      </w:r>
+      <w:r>
+        <w:rPr>
+          <w:lang w:val="en-US"/>
+        </w:rPr>
+        <w:t>Cause error with .net 4.5 application</w:t>
       </w:r>
     </w:p>
     <w:p>

</xml_diff>